<commit_message>
Added and updated UCD plan
</commit_message>
<xml_diff>
--- a/Project Docs/UCD plan.docx
+++ b/Project Docs/UCD plan.docx
@@ -151,7 +151,7 @@
       <w:r>
         <w:rPr>
           <w:rFonts w:ascii="Calibri" w:hAnsi="Calibri" w:cs="Calibri"/>
-          <w:color w:val="FFC000"/>
+          <w:color w:val="FF0000"/>
           <w:sz w:val="22"/>
           <w:szCs w:val="22"/>
         </w:rPr>
@@ -179,7 +179,7 @@
       <w:r>
         <w:rPr>
           <w:rFonts w:ascii="Calibri" w:hAnsi="Calibri" w:cs="Calibri"/>
-          <w:color w:val="FFC000"/>
+          <w:color w:val="FF0000"/>
           <w:sz w:val="22"/>
           <w:szCs w:val="22"/>
         </w:rPr>
@@ -316,50 +316,51 @@
         </w:rPr>
         <w:t>.</w:t>
       </w:r>
+    </w:p>
+    <w:p/>
+    <w:p>
+      <w:r>
+        <w:t>Created rough personas, card sort (online and physical), follow up questionnaire.</w:t>
+      </w:r>
+    </w:p>
+    <w:p/>
+    <w:p>
+      <w:r>
+        <w:rPr>
+          <w:color w:val="00B050"/>
+        </w:rPr>
+        <w:t xml:space="preserve">Green </w:t>
+      </w:r>
+      <w:r>
+        <w:t>– completed or under way</w:t>
+      </w:r>
+    </w:p>
+    <w:p>
+      <w:r>
+        <w:rPr>
+          <w:color w:val="FFC000"/>
+        </w:rPr>
+        <w:t xml:space="preserve">Orange </w:t>
+      </w:r>
+      <w:r>
+        <w:t>– Ready to start</w:t>
+      </w:r>
+    </w:p>
+    <w:p>
+      <w:r>
+        <w:rPr>
+          <w:color w:val="FF0000"/>
+        </w:rPr>
+        <w:t xml:space="preserve">Red </w:t>
+      </w:r>
+      <w:r>
+        <w:t>– Blocker in the way</w:t>
+      </w:r>
+    </w:p>
+    <w:p>
       <w:bookmarkStart w:id="0" w:name="_GoBack"/>
       <w:bookmarkEnd w:id="0"/>
     </w:p>
-    <w:p/>
-    <w:p>
-      <w:r>
-        <w:t>Created rough personas, card sort (online and physical), follow up questionnaire.</w:t>
-      </w:r>
-    </w:p>
-    <w:p/>
-    <w:p>
-      <w:r>
-        <w:rPr>
-          <w:color w:val="00B050"/>
-        </w:rPr>
-        <w:t xml:space="preserve">Green </w:t>
-      </w:r>
-      <w:r>
-        <w:t>– completed or under way</w:t>
-      </w:r>
-    </w:p>
-    <w:p>
-      <w:r>
-        <w:rPr>
-          <w:color w:val="FFC000"/>
-        </w:rPr>
-        <w:t xml:space="preserve">Orange </w:t>
-      </w:r>
-      <w:r>
-        <w:t>– Ready to start</w:t>
-      </w:r>
-    </w:p>
-    <w:p>
-      <w:r>
-        <w:rPr>
-          <w:color w:val="FF0000"/>
-        </w:rPr>
-        <w:t xml:space="preserve">Red </w:t>
-      </w:r>
-      <w:r>
-        <w:t>– Blocker in the way</w:t>
-      </w:r>
-    </w:p>
-    <w:p/>
     <w:sectPr>
       <w:pgSz w:w="11906" w:h="16838"/>
       <w:pgMar w:top="1440" w:right="1440" w:bottom="1440" w:left="1440" w:header="708" w:footer="708" w:gutter="0"/>

</xml_diff>